<commit_message>
Update meeting minutes and upload of time log and gantt chart
Update meeting minutes and upload of time log and gantt chart
</commit_message>
<xml_diff>
--- a/Minutes/23rd September 2019 Minutes & Progress.docx
+++ b/Minutes/23rd September 2019 Minutes & Progress.docx
@@ -199,8 +199,6 @@
         </w:rPr>
         <w:t xml:space="preserve"> / NYP@SIT UoG Office</w:t>
       </w:r>
-      <w:bookmarkStart w:id="0" w:name="_GoBack"/>
-      <w:bookmarkEnd w:id="0"/>
     </w:p>
     <w:tbl>
       <w:tblPr>
@@ -650,19 +648,117 @@
     </w:p>
     <w:p>
       <w:pPr>
-        <w:ind w:left="0"/>
+        <w:pStyle w:val="ListParagraph"/>
+        <w:numPr>
+          <w:ilvl w:val="4"/>
+          <w:numId w:val="22"/>
+        </w:numPr>
         <w:rPr>
           <w:rFonts w:asciiTheme="majorHAnsi" w:hAnsiTheme="majorHAnsi"/>
         </w:rPr>
       </w:pPr>
+      <w:r>
+        <w:rPr>
+          <w:rFonts w:asciiTheme="majorHAnsi" w:hAnsiTheme="majorHAnsi"/>
+        </w:rPr>
+        <w:t>Questions to ask:</w:t>
+      </w:r>
     </w:p>
     <w:p>
       <w:pPr>
-        <w:ind w:left="0"/>
+        <w:pStyle w:val="ListParagraph"/>
+        <w:numPr>
+          <w:ilvl w:val="5"/>
+          <w:numId w:val="22"/>
+        </w:numPr>
         <w:rPr>
           <w:rFonts w:asciiTheme="majorHAnsi" w:hAnsiTheme="majorHAnsi"/>
         </w:rPr>
       </w:pPr>
+      <w:r>
+        <w:rPr>
+          <w:rFonts w:asciiTheme="majorHAnsi" w:hAnsiTheme="majorHAnsi"/>
+        </w:rPr>
+        <w:t>What are the automated systems to be studied/discussed in this project?</w:t>
+      </w:r>
+    </w:p>
+    <w:p>
+      <w:pPr>
+        <w:pStyle w:val="ListParagraph"/>
+        <w:numPr>
+          <w:ilvl w:val="5"/>
+          <w:numId w:val="22"/>
+        </w:numPr>
+        <w:rPr>
+          <w:rFonts w:asciiTheme="majorHAnsi" w:hAnsiTheme="majorHAnsi"/>
+        </w:rPr>
+      </w:pPr>
+      <w:r>
+        <w:rPr>
+          <w:rFonts w:asciiTheme="majorHAnsi" w:hAnsiTheme="majorHAnsi"/>
+        </w:rPr>
+        <w:t>What are the relevant research that needs to be done?</w:t>
+      </w:r>
+    </w:p>
+    <w:p>
+      <w:pPr>
+        <w:pStyle w:val="ListParagraph"/>
+        <w:numPr>
+          <w:ilvl w:val="5"/>
+          <w:numId w:val="22"/>
+        </w:numPr>
+        <w:rPr>
+          <w:rFonts w:asciiTheme="majorHAnsi" w:hAnsiTheme="majorHAnsi"/>
+        </w:rPr>
+      </w:pPr>
+      <w:r>
+        <w:rPr>
+          <w:rFonts w:asciiTheme="majorHAnsi" w:hAnsiTheme="majorHAnsi"/>
+        </w:rPr>
+        <w:t>Are there any existing research material that applies to the problem domain?</w:t>
+      </w:r>
+    </w:p>
+    <w:p>
+      <w:pPr>
+        <w:pStyle w:val="ListParagraph"/>
+        <w:numPr>
+          <w:ilvl w:val="5"/>
+          <w:numId w:val="22"/>
+        </w:numPr>
+        <w:rPr>
+          <w:rFonts w:asciiTheme="majorHAnsi" w:hAnsiTheme="majorHAnsi"/>
+        </w:rPr>
+      </w:pPr>
+      <w:r>
+        <w:rPr>
+          <w:rFonts w:asciiTheme="majorHAnsi" w:hAnsiTheme="majorHAnsi"/>
+        </w:rPr>
+        <w:t>Is there any development needed</w:t>
+      </w:r>
+      <w:r>
+        <w:rPr>
+          <w:rFonts w:asciiTheme="majorHAnsi" w:hAnsiTheme="majorHAnsi"/>
+        </w:rPr>
+        <w:t xml:space="preserve"> for this project?</w:t>
+      </w:r>
+    </w:p>
+    <w:p>
+      <w:pPr>
+        <w:pStyle w:val="ListParagraph"/>
+        <w:numPr>
+          <w:ilvl w:val="5"/>
+          <w:numId w:val="22"/>
+        </w:numPr>
+        <w:rPr>
+          <w:rFonts w:asciiTheme="majorHAnsi" w:hAnsiTheme="majorHAnsi"/>
+        </w:rPr>
+      </w:pPr>
+      <w:r>
+        <w:rPr>
+          <w:rFonts w:asciiTheme="majorHAnsi" w:hAnsiTheme="majorHAnsi"/>
+        </w:rPr>
+        <w:t>What is expected of the current milestone and the next milestone?</w:t>
+      </w:r>
     </w:p>
     <w:tbl>
       <w:tblPr>
@@ -719,8 +815,8 @@
       <w:pPr>
         <w:pStyle w:val="ListParagraph"/>
         <w:numPr>
-          <w:ilvl w:val="3"/>
-          <w:numId w:val="21"/>
+          <w:ilvl w:val="0"/>
+          <w:numId w:val="23"/>
         </w:numPr>
         <w:rPr>
           <w:rFonts w:asciiTheme="majorHAnsi" w:hAnsiTheme="majorHAnsi"/>
@@ -730,7 +826,381 @@
         <w:rPr>
           <w:rFonts w:asciiTheme="majorHAnsi" w:hAnsiTheme="majorHAnsi"/>
         </w:rPr>
-        <w:t>To be filled in later*</w:t>
+        <w:t>First Milestone</w:t>
+      </w:r>
+      <w:r>
+        <w:rPr>
+          <w:rFonts w:asciiTheme="majorHAnsi" w:hAnsiTheme="majorHAnsi"/>
+        </w:rPr>
+        <w:t xml:space="preserve"> (4 to 5 weeks)</w:t>
+      </w:r>
+    </w:p>
+    <w:p>
+      <w:pPr>
+        <w:pStyle w:val="ListParagraph"/>
+        <w:numPr>
+          <w:ilvl w:val="1"/>
+          <w:numId w:val="23"/>
+        </w:numPr>
+        <w:rPr>
+          <w:rFonts w:asciiTheme="majorHAnsi" w:hAnsiTheme="majorHAnsi"/>
+        </w:rPr>
+      </w:pPr>
+      <w:r>
+        <w:rPr>
+          <w:rFonts w:asciiTheme="majorHAnsi" w:hAnsiTheme="majorHAnsi"/>
+        </w:rPr>
+        <w:t>Research on adversarial attacks on machine learning systems</w:t>
+      </w:r>
+    </w:p>
+    <w:p>
+      <w:pPr>
+        <w:pStyle w:val="ListParagraph"/>
+        <w:numPr>
+          <w:ilvl w:val="2"/>
+          <w:numId w:val="23"/>
+        </w:numPr>
+        <w:rPr>
+          <w:rFonts w:asciiTheme="majorHAnsi" w:hAnsiTheme="majorHAnsi"/>
+        </w:rPr>
+      </w:pPr>
+      <w:r>
+        <w:rPr>
+          <w:rFonts w:asciiTheme="majorHAnsi" w:hAnsiTheme="majorHAnsi"/>
+        </w:rPr>
+        <w:t>How they were done</w:t>
+      </w:r>
+    </w:p>
+    <w:p>
+      <w:pPr>
+        <w:pStyle w:val="ListParagraph"/>
+        <w:numPr>
+          <w:ilvl w:val="2"/>
+          <w:numId w:val="23"/>
+        </w:numPr>
+        <w:rPr>
+          <w:rFonts w:asciiTheme="majorHAnsi" w:hAnsiTheme="majorHAnsi"/>
+        </w:rPr>
+      </w:pPr>
+      <w:r>
+        <w:rPr>
+          <w:rFonts w:asciiTheme="majorHAnsi" w:hAnsiTheme="majorHAnsi"/>
+        </w:rPr>
+        <w:t>What hardware/software they used</w:t>
+      </w:r>
+    </w:p>
+    <w:p>
+      <w:pPr>
+        <w:pStyle w:val="ListParagraph"/>
+        <w:numPr>
+          <w:ilvl w:val="2"/>
+          <w:numId w:val="23"/>
+        </w:numPr>
+        <w:rPr>
+          <w:rFonts w:asciiTheme="majorHAnsi" w:hAnsiTheme="majorHAnsi"/>
+        </w:rPr>
+      </w:pPr>
+      <w:r>
+        <w:rPr>
+          <w:rFonts w:asciiTheme="majorHAnsi" w:hAnsiTheme="majorHAnsi"/>
+        </w:rPr>
+        <w:t>What were the impacts of these attacks</w:t>
+      </w:r>
+    </w:p>
+    <w:p>
+      <w:pPr>
+        <w:pStyle w:val="ListParagraph"/>
+        <w:numPr>
+          <w:ilvl w:val="2"/>
+          <w:numId w:val="23"/>
+        </w:numPr>
+        <w:rPr>
+          <w:rFonts w:asciiTheme="majorHAnsi" w:hAnsiTheme="majorHAnsi"/>
+        </w:rPr>
+      </w:pPr>
+      <w:r>
+        <w:rPr>
+          <w:rFonts w:asciiTheme="majorHAnsi" w:hAnsiTheme="majorHAnsi"/>
+        </w:rPr>
+        <w:t>Why were these done</w:t>
+      </w:r>
+    </w:p>
+    <w:p>
+      <w:pPr>
+        <w:pStyle w:val="ListParagraph"/>
+        <w:numPr>
+          <w:ilvl w:val="1"/>
+          <w:numId w:val="23"/>
+        </w:numPr>
+        <w:rPr>
+          <w:rFonts w:asciiTheme="majorHAnsi" w:hAnsiTheme="majorHAnsi"/>
+        </w:rPr>
+      </w:pPr>
+      <w:r>
+        <w:rPr>
+          <w:rFonts w:asciiTheme="majorHAnsi" w:hAnsiTheme="majorHAnsi"/>
+        </w:rPr>
+        <w:t>Progress Report</w:t>
+      </w:r>
+    </w:p>
+    <w:p>
+      <w:pPr>
+        <w:pStyle w:val="ListParagraph"/>
+        <w:numPr>
+          <w:ilvl w:val="2"/>
+          <w:numId w:val="23"/>
+        </w:numPr>
+        <w:rPr>
+          <w:rFonts w:asciiTheme="majorHAnsi" w:hAnsiTheme="majorHAnsi"/>
+        </w:rPr>
+      </w:pPr>
+      <w:r>
+        <w:rPr>
+          <w:rFonts w:asciiTheme="majorHAnsi" w:hAnsiTheme="majorHAnsi"/>
+        </w:rPr>
+        <w:t>With references and links to the relevant research papers</w:t>
+      </w:r>
+    </w:p>
+    <w:p>
+      <w:pPr>
+        <w:pStyle w:val="ListParagraph"/>
+        <w:numPr>
+          <w:ilvl w:val="2"/>
+          <w:numId w:val="23"/>
+        </w:numPr>
+        <w:rPr>
+          <w:rFonts w:asciiTheme="majorHAnsi" w:hAnsiTheme="majorHAnsi"/>
+        </w:rPr>
+      </w:pPr>
+      <w:r>
+        <w:rPr>
+          <w:rFonts w:asciiTheme="majorHAnsi" w:hAnsiTheme="majorHAnsi"/>
+        </w:rPr>
+        <w:t>Time spent each day</w:t>
+      </w:r>
+    </w:p>
+    <w:p>
+      <w:pPr>
+        <w:pStyle w:val="ListParagraph"/>
+        <w:numPr>
+          <w:ilvl w:val="1"/>
+          <w:numId w:val="23"/>
+        </w:numPr>
+        <w:rPr>
+          <w:rFonts w:asciiTheme="majorHAnsi" w:hAnsiTheme="majorHAnsi"/>
+        </w:rPr>
+      </w:pPr>
+      <w:r>
+        <w:rPr>
+          <w:rFonts w:asciiTheme="majorHAnsi" w:hAnsiTheme="majorHAnsi"/>
+        </w:rPr>
+        <w:t>Based on Research findings</w:t>
+      </w:r>
+    </w:p>
+    <w:p>
+      <w:pPr>
+        <w:pStyle w:val="ListParagraph"/>
+        <w:numPr>
+          <w:ilvl w:val="2"/>
+          <w:numId w:val="23"/>
+        </w:numPr>
+        <w:rPr>
+          <w:rFonts w:asciiTheme="majorHAnsi" w:hAnsiTheme="majorHAnsi"/>
+        </w:rPr>
+      </w:pPr>
+      <w:r>
+        <w:rPr>
+          <w:rFonts w:asciiTheme="majorHAnsi" w:hAnsiTheme="majorHAnsi"/>
+        </w:rPr>
+        <w:t>What is the scope we want to use for demonstration</w:t>
+      </w:r>
+    </w:p>
+    <w:p>
+      <w:pPr>
+        <w:pStyle w:val="ListParagraph"/>
+        <w:numPr>
+          <w:ilvl w:val="2"/>
+          <w:numId w:val="23"/>
+        </w:numPr>
+        <w:rPr>
+          <w:rFonts w:asciiTheme="majorHAnsi" w:hAnsiTheme="majorHAnsi"/>
+        </w:rPr>
+      </w:pPr>
+      <w:r>
+        <w:rPr>
+          <w:rFonts w:asciiTheme="majorHAnsi" w:hAnsiTheme="majorHAnsi"/>
+        </w:rPr>
+        <w:t>What hardware do we need</w:t>
+      </w:r>
+    </w:p>
+    <w:p>
+      <w:pPr>
+        <w:rPr>
+          <w:rFonts w:asciiTheme="majorHAnsi" w:hAnsiTheme="majorHAnsi"/>
+        </w:rPr>
+      </w:pPr>
+    </w:p>
+    <w:p>
+      <w:pPr>
+        <w:pStyle w:val="ListParagraph"/>
+        <w:numPr>
+          <w:ilvl w:val="0"/>
+          <w:numId w:val="23"/>
+        </w:numPr>
+        <w:rPr>
+          <w:rFonts w:asciiTheme="majorHAnsi" w:hAnsiTheme="majorHAnsi"/>
+        </w:rPr>
+      </w:pPr>
+      <w:r>
+        <w:rPr>
+          <w:rFonts w:asciiTheme="majorHAnsi" w:hAnsiTheme="majorHAnsi"/>
+        </w:rPr>
+        <w:lastRenderedPageBreak/>
+        <w:t>Subsequent Milestones</w:t>
+      </w:r>
+    </w:p>
+    <w:p>
+      <w:pPr>
+        <w:pStyle w:val="ListParagraph"/>
+        <w:numPr>
+          <w:ilvl w:val="1"/>
+          <w:numId w:val="23"/>
+        </w:numPr>
+        <w:rPr>
+          <w:rFonts w:asciiTheme="majorHAnsi" w:hAnsiTheme="majorHAnsi"/>
+        </w:rPr>
+      </w:pPr>
+      <w:r>
+        <w:rPr>
+          <w:rFonts w:asciiTheme="majorHAnsi" w:hAnsiTheme="majorHAnsi"/>
+        </w:rPr>
+        <w:t>Based on scope identified</w:t>
+      </w:r>
+    </w:p>
+    <w:p>
+      <w:pPr>
+        <w:pStyle w:val="ListParagraph"/>
+        <w:numPr>
+          <w:ilvl w:val="2"/>
+          <w:numId w:val="23"/>
+        </w:numPr>
+        <w:rPr>
+          <w:rFonts w:asciiTheme="majorHAnsi" w:hAnsiTheme="majorHAnsi"/>
+        </w:rPr>
+      </w:pPr>
+      <w:r>
+        <w:rPr>
+          <w:rFonts w:asciiTheme="majorHAnsi" w:hAnsiTheme="majorHAnsi"/>
+        </w:rPr>
+        <w:t>Determine the possible ways to attack the system</w:t>
+      </w:r>
+    </w:p>
+    <w:p>
+      <w:pPr>
+        <w:pStyle w:val="ListParagraph"/>
+        <w:numPr>
+          <w:ilvl w:val="2"/>
+          <w:numId w:val="23"/>
+        </w:numPr>
+        <w:rPr>
+          <w:rFonts w:asciiTheme="majorHAnsi" w:hAnsiTheme="majorHAnsi"/>
+        </w:rPr>
+      </w:pPr>
+      <w:r>
+        <w:rPr>
+          <w:rFonts w:asciiTheme="majorHAnsi" w:hAnsiTheme="majorHAnsi"/>
+        </w:rPr>
+        <w:t>Perform these attacks</w:t>
+      </w:r>
+    </w:p>
+    <w:p>
+      <w:pPr>
+        <w:pStyle w:val="ListParagraph"/>
+        <w:numPr>
+          <w:ilvl w:val="2"/>
+          <w:numId w:val="23"/>
+        </w:numPr>
+        <w:rPr>
+          <w:rFonts w:asciiTheme="majorHAnsi" w:hAnsiTheme="majorHAnsi"/>
+        </w:rPr>
+      </w:pPr>
+      <w:r>
+        <w:rPr>
+          <w:rFonts w:asciiTheme="majorHAnsi" w:hAnsiTheme="majorHAnsi"/>
+        </w:rPr>
+        <w:t>Mitigate these attacks</w:t>
+      </w:r>
+    </w:p>
+    <w:p>
+      <w:pPr>
+        <w:pStyle w:val="ListParagraph"/>
+        <w:numPr>
+          <w:ilvl w:val="1"/>
+          <w:numId w:val="23"/>
+        </w:numPr>
+        <w:rPr>
+          <w:rFonts w:asciiTheme="majorHAnsi" w:hAnsiTheme="majorHAnsi"/>
+        </w:rPr>
+      </w:pPr>
+      <w:r>
+        <w:rPr>
+          <w:rFonts w:asciiTheme="majorHAnsi" w:hAnsiTheme="majorHAnsi"/>
+        </w:rPr>
+        <w:t>Identify why these attacks happen and how to mitigate them in order to</w:t>
+      </w:r>
+    </w:p>
+    <w:p>
+      <w:pPr>
+        <w:pStyle w:val="ListParagraph"/>
+        <w:numPr>
+          <w:ilvl w:val="2"/>
+          <w:numId w:val="23"/>
+        </w:numPr>
+        <w:rPr>
+          <w:rFonts w:asciiTheme="majorHAnsi" w:hAnsiTheme="majorHAnsi"/>
+        </w:rPr>
+      </w:pPr>
+      <w:r>
+        <w:rPr>
+          <w:rFonts w:asciiTheme="majorHAnsi" w:hAnsiTheme="majorHAnsi"/>
+        </w:rPr>
+        <w:t>Determine the benefits</w:t>
+      </w:r>
+    </w:p>
+    <w:p>
+      <w:pPr>
+        <w:pStyle w:val="ListParagraph"/>
+        <w:numPr>
+          <w:ilvl w:val="3"/>
+          <w:numId w:val="23"/>
+        </w:numPr>
+        <w:rPr>
+          <w:rFonts w:asciiTheme="majorHAnsi" w:hAnsiTheme="majorHAnsi"/>
+        </w:rPr>
+      </w:pPr>
+      <w:r>
+        <w:rPr>
+          <w:rFonts w:asciiTheme="majorHAnsi" w:hAnsiTheme="majorHAnsi"/>
+        </w:rPr>
+        <w:t>Identify repercussions possible</w:t>
+      </w:r>
+    </w:p>
+    <w:p>
+      <w:pPr>
+        <w:pStyle w:val="ListParagraph"/>
+        <w:numPr>
+          <w:ilvl w:val="3"/>
+          <w:numId w:val="23"/>
+        </w:numPr>
+        <w:rPr>
+          <w:rFonts w:asciiTheme="majorHAnsi" w:hAnsiTheme="majorHAnsi"/>
+        </w:rPr>
+      </w:pPr>
+      <w:r>
+        <w:rPr>
+          <w:rFonts w:asciiTheme="majorHAnsi" w:hAnsiTheme="majorHAnsi"/>
+        </w:rPr>
+        <w:t>Justify why it is necessary to mitigate these attacks</w:t>
       </w:r>
     </w:p>
     <w:tbl>
@@ -1189,6 +1659,12 @@
                 <w:rFonts w:asciiTheme="majorHAnsi" w:hAnsiTheme="majorHAnsi"/>
               </w:rPr>
             </w:pPr>
+            <w:r>
+              <w:rPr>
+                <w:rFonts w:asciiTheme="majorHAnsi" w:hAnsiTheme="majorHAnsi"/>
+              </w:rPr>
+              <w:t>Research on adversarial attacks thus far and how they were done</w:t>
+            </w:r>
           </w:p>
         </w:tc>
         <w:tc>
@@ -1202,6 +1678,12 @@
                 <w:rFonts w:asciiTheme="majorHAnsi" w:hAnsiTheme="majorHAnsi"/>
               </w:rPr>
             </w:pPr>
+            <w:r>
+              <w:rPr>
+                <w:rFonts w:asciiTheme="majorHAnsi" w:hAnsiTheme="majorHAnsi"/>
+              </w:rPr>
+              <w:t>Rech Leong</w:t>
+            </w:r>
           </w:p>
         </w:tc>
         <w:tc>
@@ -1215,6 +1697,12 @@
                 <w:rFonts w:asciiTheme="majorHAnsi" w:hAnsiTheme="majorHAnsi"/>
               </w:rPr>
             </w:pPr>
+            <w:r>
+              <w:rPr>
+                <w:rFonts w:asciiTheme="majorHAnsi" w:hAnsiTheme="majorHAnsi"/>
+              </w:rPr>
+              <w:t>26/09/2019 | 5:00pm</w:t>
+            </w:r>
           </w:p>
         </w:tc>
       </w:tr>
@@ -1229,8 +1717,240 @@
         <w:ind w:left="0"/>
       </w:pPr>
     </w:p>
+    <w:p>
+      <w:pPr>
+        <w:ind w:left="0"/>
+      </w:pPr>
+    </w:p>
+    <w:p>
+      <w:pPr>
+        <w:ind w:left="0"/>
+      </w:pPr>
+    </w:p>
+    <w:p>
+      <w:pPr>
+        <w:ind w:left="0"/>
+      </w:pPr>
+    </w:p>
+    <w:p>
+      <w:pPr>
+        <w:ind w:left="0"/>
+      </w:pPr>
+    </w:p>
+    <w:p>
+      <w:pPr>
+        <w:ind w:left="0"/>
+      </w:pPr>
+    </w:p>
+    <w:p>
+      <w:pPr>
+        <w:ind w:left="0"/>
+      </w:pPr>
+    </w:p>
+    <w:p>
+      <w:pPr>
+        <w:ind w:left="0"/>
+      </w:pPr>
+    </w:p>
+    <w:p>
+      <w:pPr>
+        <w:ind w:left="0"/>
+      </w:pPr>
+    </w:p>
+    <w:p>
+      <w:pPr>
+        <w:ind w:left="0"/>
+      </w:pPr>
+    </w:p>
+    <w:p>
+      <w:pPr>
+        <w:ind w:left="0"/>
+      </w:pPr>
+    </w:p>
+    <w:p>
+      <w:pPr>
+        <w:ind w:left="0"/>
+      </w:pPr>
+    </w:p>
+    <w:p>
+      <w:pPr>
+        <w:ind w:left="0"/>
+      </w:pPr>
+    </w:p>
+    <w:p>
+      <w:pPr>
+        <w:ind w:left="0"/>
+      </w:pPr>
+    </w:p>
+    <w:p>
+      <w:pPr>
+        <w:ind w:left="0"/>
+      </w:pPr>
+    </w:p>
+    <w:p>
+      <w:pPr>
+        <w:ind w:left="0"/>
+      </w:pPr>
+    </w:p>
+    <w:p>
+      <w:pPr>
+        <w:ind w:left="0"/>
+        <w:rPr>
+          <w:rFonts w:asciiTheme="majorHAnsi" w:hAnsiTheme="majorHAnsi"/>
+          <w:b/>
+          <w:bCs/>
+          <w:color w:val="1B587C" w:themeColor="accent3"/>
+          <w:u w:val="single"/>
+        </w:rPr>
+      </w:pPr>
+      <w:r>
+        <w:rPr>
+          <w:rFonts w:asciiTheme="majorHAnsi" w:hAnsiTheme="majorHAnsi"/>
+          <w:b/>
+          <w:bCs/>
+          <w:color w:val="1B587C" w:themeColor="accent3"/>
+          <w:u w:val="single"/>
+        </w:rPr>
+        <w:lastRenderedPageBreak/>
+        <w:t>PICTURES OR ANY OTHER RELEVANT RESOURCES</w:t>
+      </w:r>
+    </w:p>
+    <w:p>
+      <w:pPr>
+        <w:ind w:left="0"/>
+        <w:rPr>
+          <w:rFonts w:asciiTheme="majorHAnsi" w:hAnsiTheme="majorHAnsi"/>
+          <w:b/>
+          <w:bCs/>
+          <w:color w:val="1B587C" w:themeColor="accent3"/>
+          <w:u w:val="single"/>
+        </w:rPr>
+      </w:pPr>
+    </w:p>
+    <w:p>
+      <w:pPr>
+        <w:ind w:left="0"/>
+      </w:pPr>
+      <w:r>
+        <w:rPr>
+          <w:noProof/>
+        </w:rPr>
+        <w:drawing>
+          <wp:inline distT="0" distB="0" distL="0" distR="0" wp14:anchorId="7C33D9C7" wp14:editId="358E4A4D">
+            <wp:extent cx="5275603" cy="7035800"/>
+            <wp:effectExtent l="0" t="0" r="1270" b="0"/>
+            <wp:docPr id="3" name="Picture 3"/>
+            <wp:cNvGraphicFramePr>
+              <a:graphicFrameLocks xmlns:a="http://schemas.openxmlformats.org/drawingml/2006/main" noChangeAspect="1"/>
+            </wp:cNvGraphicFramePr>
+            <a:graphic xmlns:a="http://schemas.openxmlformats.org/drawingml/2006/main">
+              <a:graphicData uri="http://schemas.openxmlformats.org/drawingml/2006/picture">
+                <pic:pic xmlns:pic="http://schemas.openxmlformats.org/drawingml/2006/picture">
+                  <pic:nvPicPr>
+                    <pic:cNvPr id="0" name="Picture 5"/>
+                    <pic:cNvPicPr>
+                      <a:picLocks noChangeAspect="1" noChangeArrowheads="1"/>
+                    </pic:cNvPicPr>
+                  </pic:nvPicPr>
+                  <pic:blipFill>
+                    <a:blip r:embed="rId8" cstate="print">
+                      <a:extLst>
+                        <a:ext uri="{28A0092B-C50C-407E-A947-70E740481C1C}">
+                          <a14:useLocalDpi xmlns:a14="http://schemas.microsoft.com/office/drawing/2010/main" val="0"/>
+                        </a:ext>
+                      </a:extLst>
+                    </a:blip>
+                    <a:srcRect/>
+                    <a:stretch>
+                      <a:fillRect/>
+                    </a:stretch>
+                  </pic:blipFill>
+                  <pic:spPr bwMode="auto">
+                    <a:xfrm>
+                      <a:off x="0" y="0"/>
+                      <a:ext cx="5276573" cy="7037094"/>
+                    </a:xfrm>
+                    <a:prstGeom prst="rect">
+                      <a:avLst/>
+                    </a:prstGeom>
+                    <a:noFill/>
+                    <a:ln>
+                      <a:noFill/>
+                    </a:ln>
+                  </pic:spPr>
+                </pic:pic>
+              </a:graphicData>
+            </a:graphic>
+          </wp:inline>
+        </w:drawing>
+      </w:r>
+    </w:p>
+    <w:p>
+      <w:pPr>
+        <w:ind w:left="0"/>
+      </w:pPr>
+      <w:r>
+        <w:lastRenderedPageBreak/>
+        <w:br/>
+      </w:r>
+      <w:bookmarkStart w:id="0" w:name="_GoBack"/>
+      <w:r>
+        <w:rPr>
+          <w:noProof/>
+        </w:rPr>
+        <w:drawing>
+          <wp:inline distT="0" distB="0" distL="0" distR="0" wp14:anchorId="4F99B82A" wp14:editId="6CC40A92">
+            <wp:extent cx="5349240" cy="7132320"/>
+            <wp:effectExtent l="0" t="0" r="3810" b="0"/>
+            <wp:docPr id="1" name="Picture 1"/>
+            <wp:cNvGraphicFramePr>
+              <a:graphicFrameLocks xmlns:a="http://schemas.openxmlformats.org/drawingml/2006/main" noChangeAspect="1"/>
+            </wp:cNvGraphicFramePr>
+            <a:graphic xmlns:a="http://schemas.openxmlformats.org/drawingml/2006/main">
+              <a:graphicData uri="http://schemas.openxmlformats.org/drawingml/2006/picture">
+                <pic:pic xmlns:pic="http://schemas.openxmlformats.org/drawingml/2006/picture">
+                  <pic:nvPicPr>
+                    <pic:cNvPr id="0" name="Picture 1"/>
+                    <pic:cNvPicPr>
+                      <a:picLocks noChangeAspect="1" noChangeArrowheads="1"/>
+                    </pic:cNvPicPr>
+                  </pic:nvPicPr>
+                  <pic:blipFill>
+                    <a:blip r:embed="rId9" cstate="print">
+                      <a:extLst>
+                        <a:ext uri="{28A0092B-C50C-407E-A947-70E740481C1C}">
+                          <a14:useLocalDpi xmlns:a14="http://schemas.microsoft.com/office/drawing/2010/main" val="0"/>
+                        </a:ext>
+                      </a:extLst>
+                    </a:blip>
+                    <a:srcRect/>
+                    <a:stretch>
+                      <a:fillRect/>
+                    </a:stretch>
+                  </pic:blipFill>
+                  <pic:spPr bwMode="auto">
+                    <a:xfrm>
+                      <a:off x="0" y="0"/>
+                      <a:ext cx="5351372" cy="7135163"/>
+                    </a:xfrm>
+                    <a:prstGeom prst="rect">
+                      <a:avLst/>
+                    </a:prstGeom>
+                    <a:noFill/>
+                    <a:ln>
+                      <a:noFill/>
+                    </a:ln>
+                  </pic:spPr>
+                </pic:pic>
+              </a:graphicData>
+            </a:graphic>
+          </wp:inline>
+        </w:drawing>
+      </w:r>
+      <w:bookmarkEnd w:id="0"/>
+    </w:p>
     <w:sectPr>
-      <w:footerReference w:type="default" r:id="rId8"/>
+      <w:footerReference w:type="default" r:id="rId10"/>
       <w:pgSz w:w="12240" w:h="15840"/>
       <w:pgMar w:top="720" w:right="720" w:bottom="1008" w:left="720" w:header="720" w:footer="720" w:gutter="0"/>
       <w:cols w:space="720"/>
@@ -2712,7 +3432,7 @@
         <w:rFonts w:ascii="Courier New" w:hAnsi="Courier New" w:cs="Courier New" w:hint="default"/>
       </w:rPr>
     </w:lvl>
-    <w:lvl w:ilvl="5" w:tplc="48090005" w:tentative="1">
+    <w:lvl w:ilvl="5" w:tplc="48090005">
       <w:start w:val="1"/>
       <w:numFmt w:val="bullet"/>
       <w:lvlText w:val=""/>
@@ -2762,6 +3482,119 @@
     </w:lvl>
   </w:abstractNum>
   <w:abstractNum w:abstractNumId="21" w15:restartNumberingAfterBreak="0">
+    <w:nsid w:val="49E63081"/>
+    <w:multiLevelType w:val="hybridMultilevel"/>
+    <w:tmpl w:val="94D088F6"/>
+    <w:lvl w:ilvl="0" w:tplc="48090001">
+      <w:start w:val="1"/>
+      <w:numFmt w:val="bullet"/>
+      <w:lvlText w:val=""/>
+      <w:lvlJc w:val="left"/>
+      <w:pPr>
+        <w:ind w:left="792" w:hanging="360"/>
+      </w:pPr>
+      <w:rPr>
+        <w:rFonts w:ascii="Symbol" w:hAnsi="Symbol" w:hint="default"/>
+      </w:rPr>
+    </w:lvl>
+    <w:lvl w:ilvl="1" w:tplc="48090003">
+      <w:start w:val="1"/>
+      <w:numFmt w:val="bullet"/>
+      <w:lvlText w:val="o"/>
+      <w:lvlJc w:val="left"/>
+      <w:pPr>
+        <w:ind w:left="1512" w:hanging="360"/>
+      </w:pPr>
+      <w:rPr>
+        <w:rFonts w:ascii="Courier New" w:hAnsi="Courier New" w:cs="Courier New" w:hint="default"/>
+      </w:rPr>
+    </w:lvl>
+    <w:lvl w:ilvl="2" w:tplc="48090005">
+      <w:start w:val="1"/>
+      <w:numFmt w:val="bullet"/>
+      <w:lvlText w:val=""/>
+      <w:lvlJc w:val="left"/>
+      <w:pPr>
+        <w:ind w:left="2232" w:hanging="360"/>
+      </w:pPr>
+      <w:rPr>
+        <w:rFonts w:ascii="Wingdings" w:hAnsi="Wingdings" w:hint="default"/>
+      </w:rPr>
+    </w:lvl>
+    <w:lvl w:ilvl="3" w:tplc="48090001">
+      <w:start w:val="1"/>
+      <w:numFmt w:val="bullet"/>
+      <w:lvlText w:val=""/>
+      <w:lvlJc w:val="left"/>
+      <w:pPr>
+        <w:ind w:left="2952" w:hanging="360"/>
+      </w:pPr>
+      <w:rPr>
+        <w:rFonts w:ascii="Symbol" w:hAnsi="Symbol" w:hint="default"/>
+      </w:rPr>
+    </w:lvl>
+    <w:lvl w:ilvl="4" w:tplc="48090003" w:tentative="1">
+      <w:start w:val="1"/>
+      <w:numFmt w:val="bullet"/>
+      <w:lvlText w:val="o"/>
+      <w:lvlJc w:val="left"/>
+      <w:pPr>
+        <w:ind w:left="3672" w:hanging="360"/>
+      </w:pPr>
+      <w:rPr>
+        <w:rFonts w:ascii="Courier New" w:hAnsi="Courier New" w:cs="Courier New" w:hint="default"/>
+      </w:rPr>
+    </w:lvl>
+    <w:lvl w:ilvl="5" w:tplc="48090005" w:tentative="1">
+      <w:start w:val="1"/>
+      <w:numFmt w:val="bullet"/>
+      <w:lvlText w:val=""/>
+      <w:lvlJc w:val="left"/>
+      <w:pPr>
+        <w:ind w:left="4392" w:hanging="360"/>
+      </w:pPr>
+      <w:rPr>
+        <w:rFonts w:ascii="Wingdings" w:hAnsi="Wingdings" w:hint="default"/>
+      </w:rPr>
+    </w:lvl>
+    <w:lvl w:ilvl="6" w:tplc="48090001" w:tentative="1">
+      <w:start w:val="1"/>
+      <w:numFmt w:val="bullet"/>
+      <w:lvlText w:val=""/>
+      <w:lvlJc w:val="left"/>
+      <w:pPr>
+        <w:ind w:left="5112" w:hanging="360"/>
+      </w:pPr>
+      <w:rPr>
+        <w:rFonts w:ascii="Symbol" w:hAnsi="Symbol" w:hint="default"/>
+      </w:rPr>
+    </w:lvl>
+    <w:lvl w:ilvl="7" w:tplc="48090003" w:tentative="1">
+      <w:start w:val="1"/>
+      <w:numFmt w:val="bullet"/>
+      <w:lvlText w:val="o"/>
+      <w:lvlJc w:val="left"/>
+      <w:pPr>
+        <w:ind w:left="5832" w:hanging="360"/>
+      </w:pPr>
+      <w:rPr>
+        <w:rFonts w:ascii="Courier New" w:hAnsi="Courier New" w:cs="Courier New" w:hint="default"/>
+      </w:rPr>
+    </w:lvl>
+    <w:lvl w:ilvl="8" w:tplc="48090005" w:tentative="1">
+      <w:start w:val="1"/>
+      <w:numFmt w:val="bullet"/>
+      <w:lvlText w:val=""/>
+      <w:lvlJc w:val="left"/>
+      <w:pPr>
+        <w:ind w:left="6552" w:hanging="360"/>
+      </w:pPr>
+      <w:rPr>
+        <w:rFonts w:ascii="Wingdings" w:hAnsi="Wingdings" w:hint="default"/>
+      </w:rPr>
+    </w:lvl>
+  </w:abstractNum>
+  <w:abstractNum w:abstractNumId="22" w15:restartNumberingAfterBreak="0">
     <w:nsid w:val="50DE2DE4"/>
     <w:multiLevelType w:val="hybridMultilevel"/>
     <w:tmpl w:val="730E4D3A"/>
@@ -2932,13 +3765,16 @@
     <w:abstractNumId w:val="19"/>
   </w:num>
   <w:num w:numId="20">
-    <w:abstractNumId w:val="21"/>
+    <w:abstractNumId w:val="22"/>
   </w:num>
   <w:num w:numId="21">
     <w:abstractNumId w:val="10"/>
   </w:num>
   <w:num w:numId="22">
     <w:abstractNumId w:val="20"/>
+  </w:num>
+  <w:num w:numId="23">
+    <w:abstractNumId w:val="21"/>
   </w:num>
 </w:numbering>
 </file>
@@ -3067,6 +3903,7 @@
     <w:lsdException w:name="HTML Sample" w:semiHidden="1" w:unhideWhenUsed="1"/>
     <w:lsdException w:name="HTML Typewriter" w:semiHidden="1" w:unhideWhenUsed="1"/>
     <w:lsdException w:name="HTML Variable" w:semiHidden="1" w:unhideWhenUsed="1"/>
+    <w:lsdException w:name="Normal Table" w:semiHidden="1" w:unhideWhenUsed="1"/>
     <w:lsdException w:name="annotation subject" w:semiHidden="1" w:unhideWhenUsed="1"/>
     <w:lsdException w:name="No List" w:semiHidden="1" w:unhideWhenUsed="1"/>
     <w:lsdException w:name="Outline List 1" w:semiHidden="1" w:unhideWhenUsed="1"/>
@@ -3112,9 +3949,11 @@
     <w:lsdException w:name="Table Subtle 1" w:semiHidden="1" w:unhideWhenUsed="1"/>
     <w:lsdException w:name="Table Subtle 2" w:semiHidden="1" w:unhideWhenUsed="1"/>
     <w:lsdException w:name="Table Web 1" w:semiHidden="1" w:unhideWhenUsed="1"/>
+    <w:lsdException w:name="Table Web 2" w:semiHidden="1" w:unhideWhenUsed="1"/>
     <w:lsdException w:name="Table Web 3" w:semiHidden="1" w:unhideWhenUsed="1"/>
     <w:lsdException w:name="Balloon Text" w:semiHidden="1" w:unhideWhenUsed="1"/>
     <w:lsdException w:name="Table Grid" w:uiPriority="59"/>
+    <w:lsdException w:name="Table Theme" w:semiHidden="1" w:unhideWhenUsed="1"/>
     <w:lsdException w:name="Placeholder Text" w:semiHidden="1"/>
     <w:lsdException w:name="No Spacing" w:semiHidden="1" w:uiPriority="1" w:unhideWhenUsed="1" w:qFormat="1"/>
     <w:lsdException w:name="Light Shading" w:uiPriority="60"/>
@@ -28670,6 +29509,8 @@
     <w:rsid w:val="00481E47"/>
     <w:rsid w:val="00491F9B"/>
     <w:rsid w:val="004A20EE"/>
+    <w:rsid w:val="004B17B6"/>
+    <w:rsid w:val="00537433"/>
     <w:rsid w:val="005B546B"/>
     <w:rsid w:val="0071192E"/>
     <w:rsid w:val="0077192F"/>
@@ -28832,6 +29673,7 @@
     <w:lsdException w:name="HTML Sample" w:semiHidden="1" w:unhideWhenUsed="1"/>
     <w:lsdException w:name="HTML Typewriter" w:semiHidden="1" w:unhideWhenUsed="1"/>
     <w:lsdException w:name="HTML Variable" w:semiHidden="1" w:unhideWhenUsed="1"/>
+    <w:lsdException w:name="Normal Table" w:semiHidden="1" w:unhideWhenUsed="1"/>
     <w:lsdException w:name="annotation subject" w:semiHidden="1" w:unhideWhenUsed="1"/>
     <w:lsdException w:name="No List" w:semiHidden="1" w:unhideWhenUsed="1"/>
     <w:lsdException w:name="Outline List 1" w:semiHidden="1" w:unhideWhenUsed="1"/>
@@ -28877,9 +29719,11 @@
     <w:lsdException w:name="Table Subtle 1" w:semiHidden="1" w:unhideWhenUsed="1"/>
     <w:lsdException w:name="Table Subtle 2" w:semiHidden="1" w:unhideWhenUsed="1"/>
     <w:lsdException w:name="Table Web 1" w:semiHidden="1" w:unhideWhenUsed="1"/>
+    <w:lsdException w:name="Table Web 2" w:semiHidden="1" w:unhideWhenUsed="1"/>
     <w:lsdException w:name="Table Web 3" w:semiHidden="1" w:unhideWhenUsed="1"/>
     <w:lsdException w:name="Balloon Text" w:semiHidden="1" w:unhideWhenUsed="1"/>
     <w:lsdException w:name="Table Grid" w:uiPriority="39"/>
+    <w:lsdException w:name="Table Theme" w:semiHidden="1" w:unhideWhenUsed="1"/>
     <w:lsdException w:name="Placeholder Text" w:semiHidden="1"/>
     <w:lsdException w:name="No Spacing" w:uiPriority="1" w:qFormat="1"/>
     <w:lsdException w:name="Light Shading" w:uiPriority="60"/>

</xml_diff>